<commit_message>
first working example of word export filter (experimental, many missing features)
</commit_message>
<xml_diff>
--- a/document/static/docx/template.docx
+++ b/document/static/docx/template.docx
@@ -32,13 +32,16 @@
     </w:p>
     <w:p>
       <w:pPr>
-        <w:pStyle w:val="Author"/>
+        <w:pStyle w:val="Authors"/>
       </w:pPr>
       <w:r>
         <w:t>{</w:t>
       </w:r>
       <w:r>
         <w:t>author</w:t>
+      </w:r>
+      <w:r>
+        <w:t>s</w:t>
       </w:r>
       <w:r>
         <w:t>}</w:t>
@@ -57,10 +60,14 @@
         <w:pStyle w:val="Abstract"/>
       </w:pPr>
       <w:r>
-        <w:t>{abstract}</w:t>
-      </w:r>
-      <w:bookmarkStart w:id="0" w:name="_GoBack"/>
-      <w:bookmarkEnd w:id="0"/>
+        <w:t>{</w:t>
+      </w:r>
+      <w:r>
+        <w:t>@</w:t>
+      </w:r>
+      <w:r>
+        <w:t>abstract}</w:t>
+      </w:r>
     </w:p>
     <w:p>
       <w:pPr>
@@ -72,8 +79,16 @@
     </w:p>
     <w:p>
       <w:r>
-        <w:t>{contents}</w:t>
-      </w:r>
+        <w:t>{</w:t>
+      </w:r>
+      <w:r>
+        <w:t>@body</w:t>
+      </w:r>
+      <w:r>
+        <w:t>}</w:t>
+      </w:r>
+      <w:bookmarkStart w:id="0" w:name="_GoBack"/>
+      <w:bookmarkEnd w:id="0"/>
     </w:p>
     <w:sectPr>
       <w:pgSz w:w="12240" w:h="15840"/>
@@ -208,6 +223,7 @@
     <w:lsdException w:name="HTML Sample" w:semiHidden="1" w:unhideWhenUsed="1"/>
     <w:lsdException w:name="HTML Typewriter" w:semiHidden="1" w:unhideWhenUsed="1"/>
     <w:lsdException w:name="HTML Variable" w:semiHidden="1" w:unhideWhenUsed="1"/>
+    <w:lsdException w:name="Normal Table" w:semiHidden="1" w:unhideWhenUsed="1"/>
     <w:lsdException w:name="annotation subject" w:semiHidden="1" w:unhideWhenUsed="1"/>
     <w:lsdException w:name="No List" w:semiHidden="1" w:unhideWhenUsed="1"/>
     <w:lsdException w:name="Outline List 1" w:semiHidden="1" w:unhideWhenUsed="1"/>
@@ -254,8 +270,10 @@
     <w:lsdException w:name="Table Subtle 2" w:semiHidden="1" w:unhideWhenUsed="1"/>
     <w:lsdException w:name="Table Web 1" w:semiHidden="1" w:unhideWhenUsed="1"/>
     <w:lsdException w:name="Table Web 2" w:semiHidden="1" w:unhideWhenUsed="1"/>
+    <w:lsdException w:name="Table Web 3" w:semiHidden="1" w:unhideWhenUsed="1"/>
     <w:lsdException w:name="Balloon Text" w:semiHidden="1" w:unhideWhenUsed="1"/>
     <w:lsdException w:name="Table Grid" w:uiPriority="39"/>
+    <w:lsdException w:name="Table Theme" w:semiHidden="1" w:unhideWhenUsed="1"/>
     <w:lsdException w:name="Placeholder Text" w:semiHidden="1"/>
     <w:lsdException w:name="No Spacing" w:uiPriority="1" w:qFormat="1"/>
     <w:lsdException w:name="Light Shading" w:uiPriority="60"/>
@@ -532,7 +550,6 @@
     <w:next w:val="Normal"/>
     <w:link w:val="Heading3Char"/>
     <w:uiPriority w:val="9"/>
-    <w:semiHidden/>
     <w:unhideWhenUsed/>
     <w:qFormat/>
     <w:rsid w:val="00FF5611"/>
@@ -555,7 +572,6 @@
     <w:next w:val="Normal"/>
     <w:link w:val="Heading4Char"/>
     <w:uiPriority w:val="9"/>
-    <w:semiHidden/>
     <w:unhideWhenUsed/>
     <w:qFormat/>
     <w:rsid w:val="00FF5611"/>
@@ -580,7 +596,6 @@
     <w:next w:val="Normal"/>
     <w:link w:val="Heading5Char"/>
     <w:uiPriority w:val="9"/>
-    <w:semiHidden/>
     <w:unhideWhenUsed/>
     <w:qFormat/>
     <w:rsid w:val="00FF5611"/>
@@ -603,7 +618,6 @@
     <w:next w:val="Normal"/>
     <w:link w:val="Heading6Char"/>
     <w:uiPriority w:val="9"/>
-    <w:semiHidden/>
     <w:unhideWhenUsed/>
     <w:qFormat/>
     <w:rsid w:val="00FF5611"/>
@@ -824,7 +838,6 @@
     <w:basedOn w:val="DefaultParagraphFont"/>
     <w:link w:val="Heading3"/>
     <w:uiPriority w:val="9"/>
-    <w:semiHidden/>
     <w:rsid w:val="00FF5611"/>
     <w:rPr>
       <w:rFonts w:asciiTheme="majorHAnsi" w:eastAsiaTheme="majorEastAsia" w:hAnsiTheme="majorHAnsi" w:cstheme="majorBidi"/>
@@ -838,7 +851,6 @@
     <w:basedOn w:val="DefaultParagraphFont"/>
     <w:link w:val="Heading4"/>
     <w:uiPriority w:val="9"/>
-    <w:semiHidden/>
     <w:rsid w:val="00FF5611"/>
     <w:rPr>
       <w:rFonts w:asciiTheme="majorHAnsi" w:eastAsiaTheme="majorEastAsia" w:hAnsiTheme="majorHAnsi" w:cstheme="majorBidi"/>
@@ -854,7 +866,6 @@
     <w:basedOn w:val="DefaultParagraphFont"/>
     <w:link w:val="Heading5"/>
     <w:uiPriority w:val="9"/>
-    <w:semiHidden/>
     <w:rsid w:val="00FF5611"/>
     <w:rPr>
       <w:rFonts w:asciiTheme="majorHAnsi" w:eastAsiaTheme="majorEastAsia" w:hAnsiTheme="majorHAnsi" w:cstheme="majorBidi"/>
@@ -868,7 +879,6 @@
     <w:basedOn w:val="DefaultParagraphFont"/>
     <w:link w:val="Heading6"/>
     <w:uiPriority w:val="9"/>
-    <w:semiHidden/>
     <w:rsid w:val="00FF5611"/>
     <w:rPr>
       <w:rFonts w:asciiTheme="majorHAnsi" w:eastAsiaTheme="majorEastAsia" w:hAnsiTheme="majorHAnsi" w:cstheme="majorBidi"/>
@@ -1151,8 +1161,8 @@
       <w:sz w:val="18"/>
     </w:rPr>
   </w:style>
-  <w:style w:type="paragraph" w:customStyle="1" w:styleId="Author">
-    <w:name w:val="Author"/>
+  <w:style w:type="paragraph" w:customStyle="1" w:styleId="Authors">
+    <w:name w:val="Authors"/>
     <w:basedOn w:val="Abstract"/>
     <w:qFormat/>
     <w:rsid w:val="001B782A"/>
@@ -1162,6 +1172,16 @@
     <w:rPr>
       <w:i/>
       <w:sz w:val="18"/>
+    </w:rPr>
+  </w:style>
+  <w:style w:type="paragraph" w:customStyle="1" w:styleId="Code">
+    <w:name w:val="Code"/>
+    <w:basedOn w:val="Normal"/>
+    <w:qFormat/>
+    <w:rsid w:val="009805F8"/>
+    <w:rPr>
+      <w:rFonts w:ascii="Courier New" w:hAnsi="Courier New" w:cs="Courier New"/>
+      <w:sz w:val="22"/>
     </w:rPr>
   </w:style>
 </w:styles>

</xml_diff>

<commit_message>
add bibliography support in word export filter
</commit_message>
<xml_diff>
--- a/document/static/docx/template.docx
+++ b/document/static/docx/template.docx
@@ -86,6 +86,11 @@
       </w:r>
       <w:r>
         <w:t>}</w:t>
+      </w:r>
+    </w:p>
+    <w:p>
+      <w:r>
+        <w:t>{@bibliography}</w:t>
       </w:r>
       <w:bookmarkStart w:id="0" w:name="_GoBack"/>
       <w:bookmarkEnd w:id="0"/>

</xml_diff>

<commit_message>
add todo list for word exporter
</commit_message>
<xml_diff>
--- a/document/static/docx/template.docx
+++ b/document/static/docx/template.docx
@@ -89,6 +89,17 @@
       </w:r>
     </w:p>
     <w:p>
+      <w:pPr>
+        <w:pStyle w:val="Heading2"/>
+      </w:pPr>
+      <w:r>
+        <w:t>Bibliography</w:t>
+      </w:r>
+    </w:p>
+    <w:p>
+      <w:pPr>
+        <w:pStyle w:val="References"/>
+      </w:pPr>
       <w:r>
         <w:t>{@bibliography}</w:t>
       </w:r>
@@ -1189,6 +1200,15 @@
       <w:sz w:val="22"/>
     </w:rPr>
   </w:style>
+  <w:style w:type="paragraph" w:customStyle="1" w:styleId="References">
+    <w:name w:val="References"/>
+    <w:basedOn w:val="Normal"/>
+    <w:qFormat/>
+    <w:rsid w:val="00586296"/>
+    <w:rPr>
+      <w:sz w:val="18"/>
+    </w:rPr>
+  </w:style>
 </w:styles>
 </file>
 

</xml_diff>

<commit_message>
docx: move back to original template file
</commit_message>
<xml_diff>
--- a/document/static/docx/template.docx
+++ b/document/static/docx/template.docx
@@ -50,12 +50,6 @@
     <w:p>
       <w:pPr>
         <w:pStyle w:val="Heading2"/>
-        <w:sectPr>
-          <w:pgSz w:w="12240" w:h="15840"/>
-          <w:pgMar w:top="1440" w:right="1440" w:bottom="1440" w:left="1440" w:header="720" w:footer="720" w:gutter="0"/>
-          <w:cols w:space="720"/>
-          <w:docGrid w:linePitch="360"/>
-        </w:sectPr>
       </w:pPr>
       <w:r>
         <w:t>Abstract</w:t>
@@ -64,13 +58,6 @@
     <w:p>
       <w:pPr>
         <w:pStyle w:val="Abstract"/>
-        <w:sectPr>
-          <w:type w:val="continuous"/>
-          <w:pgSz w:w="12240" w:h="15840"/>
-          <w:pgMar w:top="1440" w:right="1440" w:bottom="1440" w:left="1440" w:header="720" w:footer="720" w:gutter="0"/>
-          <w:cols w:num="2" w:space="720"/>
-          <w:docGrid w:linePitch="360"/>
-        </w:sectPr>
       </w:pPr>
       <w:r>
         <w:t>{</w:t>
@@ -81,9 +68,6 @@
       <w:r>
         <w:t>abstract}</w:t>
       </w:r>
-      <w:r/>
-      <w:bookmarkStart w:id="0" w:name="_GoBack"/>
-      <w:bookmarkEnd w:id="0"/>
     </w:p>
     <w:p>
       <w:pPr>
@@ -119,9 +103,10 @@
       <w:r>
         <w:t>{@bibliography}</w:t>
       </w:r>
+      <w:bookmarkStart w:id="0" w:name="_GoBack"/>
+      <w:bookmarkEnd w:id="0"/>
     </w:p>
     <w:sectPr>
-      <w:type w:val="continuous"/>
       <w:pgSz w:w="12240" w:h="15840"/>
       <w:pgMar w:top="1440" w:right="1440" w:bottom="1440" w:left="1440" w:header="720" w:footer="720" w:gutter="0"/>
       <w:cols w:space="720"/>

</xml_diff>